<commit_message>
Actualizado el manual de usuario cerrar lista
</commit_message>
<xml_diff>
--- a/manuales/manuales de usuario/e13-Manual_Usuario_Cerrar_lista.docx
+++ b/manuales/manuales de usuario/e13-Manual_Usuario_Cerrar_lista.docx
@@ -16,36 +16,43 @@
         <w:jc w:val="both"/>
       </w:pPr>
       <w:r>
-        <w:t xml:space="preserve">Para cerrar una lista se puede realizar desde la página </w:t>
+        <w:t xml:space="preserve">Para cerrar una lista </w:t>
+      </w:r>
+      <w:r>
+        <w:t xml:space="preserve">automáticamente </w:t>
+      </w:r>
+      <w:r>
+        <w:t xml:space="preserve">se </w:t>
+      </w:r>
+      <w:r>
+        <w:t>debe dirigir a</w:t>
+      </w:r>
+      <w:r>
+        <w:t xml:space="preserve"> la página </w:t>
       </w:r>
       <w:r>
         <w:t xml:space="preserve">en la cual se visualizan </w:t>
       </w:r>
       <w:r>
-        <w:t>los ítems de una lista o desde la página de edición de un ítem.</w:t>
+        <w:t xml:space="preserve">los ítems de una </w:t>
+      </w:r>
+      <w:r>
+        <w:t>lista de compra</w:t>
+      </w:r>
+      <w:r>
+        <w:t>.</w:t>
       </w:r>
     </w:p>
     <w:p>
       <w:pPr>
         <w:ind w:firstLine="284"/>
+        <w:jc w:val="both"/>
       </w:pPr>
       <w:r>
-        <w:t xml:space="preserve">Para cerrar la lista desde el listado de los ítems de una lista, se deben seguir los siguientes pasos. Primero, se debe abrir el listado de la lista cuyo último ítem por comprar se quiere marcar como comprado. </w:t>
-      </w:r>
-      <w:r>
-        <w:t xml:space="preserve">Cabe decir que para que la lista se </w:t>
-      </w:r>
-      <w:r>
-        <w:t>cierre,</w:t>
-      </w:r>
-      <w:r>
-        <w:t xml:space="preserve"> solo debe faltarle un ítem por </w:t>
-      </w:r>
-      <w:r>
-        <w:t>comprar,</w:t>
-      </w:r>
-      <w:r>
-        <w:t xml:space="preserve"> como en </w:t>
+        <w:t>Se</w:t>
+      </w:r>
+      <w:r>
+        <w:t xml:space="preserve"> deben seguir los siguientes pasos. Primero, se debe abrir el listado de la lista cuyo último ítem por comprar se quiere marcar como comprado. Cabe decir que para que la lista se cierre, solo debe faltarle un ítem por comprar, como en </w:t>
       </w:r>
       <w:proofErr w:type="spellStart"/>
       <w:r>
@@ -53,7 +60,13 @@
       </w:r>
       <w:proofErr w:type="spellEnd"/>
       <w:r>
-        <w:t xml:space="preserve"> CL-1.</w:t>
+        <w:t xml:space="preserve"> CL</w:t>
+      </w:r>
+      <w:r>
+        <w:t>A</w:t>
+      </w:r>
+      <w:r>
+        <w:t>-1.</w:t>
       </w:r>
     </w:p>
     <w:p>
@@ -141,12 +154,21 @@
       </w:r>
       <w:proofErr w:type="spellEnd"/>
       <w:r>
-        <w:t xml:space="preserve"> CL-1</w:t>
+        <w:t xml:space="preserve"> CL</w:t>
+      </w:r>
+      <w:r>
+        <w:t>A</w:t>
+      </w:r>
+      <w:r>
+        <w:t>-1</w:t>
       </w:r>
     </w:p>
     <w:p>
-      <w:r>
-        <w:lastRenderedPageBreak/>
+      <w:pPr>
+        <w:ind w:firstLine="284"/>
+        <w:jc w:val="both"/>
+      </w:pPr>
+      <w:r>
         <w:t xml:space="preserve">A continuación, se debe pulsar el </w:t>
       </w:r>
       <w:proofErr w:type="spellStart"/>
@@ -158,29 +180,49 @@
       </w:r>
       <w:proofErr w:type="spellEnd"/>
       <w:r>
-        <w:t xml:space="preserve"> a la izquierda del ítem que falta por comprar. En ese momento se va a cerrar la lista y se verá un mensaje </w:t>
-      </w:r>
-      <w:r>
-        <w:t xml:space="preserve">informando de ello. Ver </w:t>
+        <w:t xml:space="preserve"> a la izquierda del ítem que falta por comprar. En ese momento </w:t>
+      </w:r>
+      <w:r>
+        <w:t xml:space="preserve">aparecerá una ventana </w:t>
       </w:r>
       <w:proofErr w:type="spellStart"/>
       <w:r>
+        <w:t>popup</w:t>
+      </w:r>
+      <w:proofErr w:type="spellEnd"/>
+      <w:r>
+        <w:t xml:space="preserve"> solicitando confirmación de la operación del cierre automático de la lista</w:t>
+      </w:r>
+      <w:r>
+        <w:t xml:space="preserve">. Ver </w:t>
+      </w:r>
+      <w:proofErr w:type="spellStart"/>
+      <w:r>
         <w:t>Fig</w:t>
       </w:r>
       <w:proofErr w:type="spellEnd"/>
       <w:r>
-        <w:t xml:space="preserve"> CL-2</w:t>
-      </w:r>
+        <w:t xml:space="preserve"> CL</w:t>
+      </w:r>
+      <w:r>
+        <w:t>A</w:t>
+      </w:r>
+      <w:r>
+        <w:t>-2</w:t>
+      </w:r>
+    </w:p>
+    <w:p>
       <w:r>
         <w:rPr>
           <w:noProof/>
           <w:lang w:eastAsia="es-ES"/>
         </w:rPr>
+        <w:lastRenderedPageBreak/>
         <w:drawing>
-          <wp:inline distT="0" distB="0" distL="0" distR="0" wp14:anchorId="6C8200F9" wp14:editId="526C475E">
-            <wp:extent cx="3790950" cy="4800600"/>
+          <wp:inline distT="0" distB="0" distL="0" distR="0">
+            <wp:extent cx="3667125" cy="5172075"/>
             <wp:effectExtent l="0" t="0" r="0" b="0"/>
-            <wp:docPr id="5" name="Imagen 5" descr="C:\Users\Kebab\Desktop\manual cerrar lsita\fig cl2.PNG"/>
+            <wp:docPr id="1" name="Imagen 1" descr="C:\Users\Kebab\Desktop\fig-cl2.PNG"/>
             <wp:cNvGraphicFramePr>
               <a:graphicFrameLocks xmlns:a="http://schemas.openxmlformats.org/drawingml/2006/main" noChangeAspect="1"/>
             </wp:cNvGraphicFramePr>
@@ -188,7 +230,7 @@
               <a:graphicData uri="http://schemas.openxmlformats.org/drawingml/2006/picture">
                 <pic:pic xmlns:pic="http://schemas.openxmlformats.org/drawingml/2006/picture">
                   <pic:nvPicPr>
-                    <pic:cNvPr id="0" name="Picture 2" descr="C:\Users\Kebab\Desktop\manual cerrar lsita\fig cl2.PNG"/>
+                    <pic:cNvPr id="0" name="Picture 1" descr="C:\Users\Kebab\Desktop\fig-cl2.PNG"/>
                     <pic:cNvPicPr>
                       <a:picLocks noChangeAspect="1" noChangeArrowheads="1"/>
                     </pic:cNvPicPr>
@@ -209,7 +251,7 @@
                   <pic:spPr bwMode="auto">
                     <a:xfrm>
                       <a:off x="0" y="0"/>
-                      <a:ext cx="3790950" cy="4800600"/>
+                      <a:ext cx="3667125" cy="5172075"/>
                     </a:xfrm>
                     <a:prstGeom prst="rect">
                       <a:avLst/>
@@ -242,478 +284,34 @@
       </w:r>
       <w:proofErr w:type="spellEnd"/>
       <w:r>
-        <w:t xml:space="preserve"> CL-2</w:t>
-      </w:r>
-    </w:p>
-    <w:p/>
-    <w:p>
-      <w:pPr>
-        <w:ind w:firstLine="708"/>
-      </w:pPr>
-      <w:r>
-        <w:t>En cambio, para cerrar la lista desde la pantalla de edición del último ítem que falta por comprar, se deben seguir estos otros pasos. Debe estar editando el último ítem que falta por comprar de una lista (por ejemplo el ítem ‘</w:t>
-      </w:r>
-      <w:proofErr w:type="spellStart"/>
-      <w:r>
-        <w:t>mentos</w:t>
-      </w:r>
-      <w:proofErr w:type="spellEnd"/>
-      <w:r>
-        <w:t xml:space="preserve">’ de la lista de </w:t>
-      </w:r>
-      <w:proofErr w:type="spellStart"/>
-      <w:r>
-        <w:t>Fig</w:t>
-      </w:r>
-      <w:proofErr w:type="spellEnd"/>
-      <w:r>
-        <w:t xml:space="preserve"> CL-1</w:t>
-      </w:r>
-      <w:proofErr w:type="gramStart"/>
-      <w:r>
-        <w:t>) .</w:t>
-      </w:r>
-      <w:proofErr w:type="gramEnd"/>
-      <w:r>
-        <w:t xml:space="preserve"> Ver </w:t>
-      </w:r>
-      <w:proofErr w:type="spellStart"/>
-      <w:r>
-        <w:t>Fig</w:t>
-      </w:r>
-      <w:proofErr w:type="spellEnd"/>
-      <w:r>
-        <w:t xml:space="preserve"> CL-3.</w:t>
-      </w:r>
-    </w:p>
-    <w:p>
-      <w:r>
-        <w:rPr>
-          <w:noProof/>
-          <w:lang w:eastAsia="es-ES"/>
-        </w:rPr>
-        <w:lastRenderedPageBreak/>
-        <w:drawing>
-          <wp:inline distT="0" distB="0" distL="0" distR="0">
-            <wp:extent cx="3781425" cy="4810125"/>
-            <wp:effectExtent l="0" t="0" r="0" b="0"/>
-            <wp:docPr id="6" name="Imagen 6" descr="C:\Users\Kebab\Desktop\manual cerrar lsita\fig cl3.PNG"/>
-            <wp:cNvGraphicFramePr>
-              <a:graphicFrameLocks xmlns:a="http://schemas.openxmlformats.org/drawingml/2006/main" noChangeAspect="1"/>
-            </wp:cNvGraphicFramePr>
-            <a:graphic xmlns:a="http://schemas.openxmlformats.org/drawingml/2006/main">
-              <a:graphicData uri="http://schemas.openxmlformats.org/drawingml/2006/picture">
-                <pic:pic xmlns:pic="http://schemas.openxmlformats.org/drawingml/2006/picture">
-                  <pic:nvPicPr>
-                    <pic:cNvPr id="0" name="Picture 3" descr="C:\Users\Kebab\Desktop\manual cerrar lsita\fig cl3.PNG"/>
-                    <pic:cNvPicPr>
-                      <a:picLocks noChangeAspect="1" noChangeArrowheads="1"/>
-                    </pic:cNvPicPr>
-                  </pic:nvPicPr>
-                  <pic:blipFill>
-                    <a:blip r:embed="rId7">
-                      <a:extLst>
-                        <a:ext uri="{28A0092B-C50C-407E-A947-70E740481C1C}">
-                          <a14:useLocalDpi xmlns:a14="http://schemas.microsoft.com/office/drawing/2010/main" val="0"/>
-                        </a:ext>
-                      </a:extLst>
-                    </a:blip>
-                    <a:srcRect/>
-                    <a:stretch>
-                      <a:fillRect/>
-                    </a:stretch>
-                  </pic:blipFill>
-                  <pic:spPr bwMode="auto">
-                    <a:xfrm>
-                      <a:off x="0" y="0"/>
-                      <a:ext cx="3781425" cy="4810125"/>
-                    </a:xfrm>
-                    <a:prstGeom prst="rect">
-                      <a:avLst/>
-                    </a:prstGeom>
-                    <a:noFill/>
-                    <a:ln>
-                      <a:noFill/>
-                    </a:ln>
-                  </pic:spPr>
-                </pic:pic>
-              </a:graphicData>
-            </a:graphic>
-          </wp:inline>
-        </w:drawing>
+        <w:t xml:space="preserve"> CL</w:t>
+      </w:r>
+      <w:r>
+        <w:t>A</w:t>
+      </w:r>
+      <w:r>
+        <w:t>-2</w:t>
       </w:r>
     </w:p>
     <w:p>
       <w:pPr>
-        <w:tabs>
-          <w:tab w:val="left" w:pos="1965"/>
-        </w:tabs>
+        <w:spacing w:before="100" w:beforeAutospacing="1"/>
+        <w:ind w:firstLine="284"/>
+        <w:jc w:val="both"/>
       </w:pPr>
-      <w:r>
-        <w:tab/>
-        <w:t xml:space="preserve"> </w:t>
+      <w:bookmarkStart w:id="0" w:name="_GoBack"/>
+      <w:r>
+        <w:t xml:space="preserve">Finalmente, se debe pulsar el botón “Sí” lo que va a provocar que se cierre la lista y se </w:t>
       </w:r>
       <w:proofErr w:type="spellStart"/>
       <w:r>
-        <w:t>Fig</w:t>
+        <w:t>redireccione</w:t>
       </w:r>
       <w:proofErr w:type="spellEnd"/>
       <w:r>
-        <w:t xml:space="preserve"> CL-3</w:t>
-      </w:r>
-    </w:p>
-    <w:p>
-      <w:r>
-        <w:t xml:space="preserve">A continuación se debe editar la cantidad comprada del ítem. Para ello se debe pulsar el campo “Cantidad comprada”. Ver </w:t>
-      </w:r>
-      <w:proofErr w:type="spellStart"/>
-      <w:r>
-        <w:t>Fig</w:t>
-      </w:r>
-      <w:proofErr w:type="spellEnd"/>
-      <w:r>
-        <w:t xml:space="preserve"> CL-4.</w:t>
-      </w:r>
-    </w:p>
-    <w:p>
-      <w:r>
-        <w:rPr>
-          <w:noProof/>
-          <w:lang w:eastAsia="es-ES"/>
-        </w:rPr>
-        <w:lastRenderedPageBreak/>
-        <w:drawing>
-          <wp:inline distT="0" distB="0" distL="0" distR="0">
-            <wp:extent cx="3800475" cy="4800600"/>
-            <wp:effectExtent l="0" t="0" r="0" b="0"/>
-            <wp:docPr id="7" name="Imagen 7" descr="C:\Users\Kebab\Desktop\manual cerrar lsita\fig cl-4.PNG"/>
-            <wp:cNvGraphicFramePr>
-              <a:graphicFrameLocks xmlns:a="http://schemas.openxmlformats.org/drawingml/2006/main" noChangeAspect="1"/>
-            </wp:cNvGraphicFramePr>
-            <a:graphic xmlns:a="http://schemas.openxmlformats.org/drawingml/2006/main">
-              <a:graphicData uri="http://schemas.openxmlformats.org/drawingml/2006/picture">
-                <pic:pic xmlns:pic="http://schemas.openxmlformats.org/drawingml/2006/picture">
-                  <pic:nvPicPr>
-                    <pic:cNvPr id="0" name="Picture 4" descr="C:\Users\Kebab\Desktop\manual cerrar lsita\fig cl-4.PNG"/>
-                    <pic:cNvPicPr>
-                      <a:picLocks noChangeAspect="1" noChangeArrowheads="1"/>
-                    </pic:cNvPicPr>
-                  </pic:nvPicPr>
-                  <pic:blipFill>
-                    <a:blip r:embed="rId8">
-                      <a:extLst>
-                        <a:ext uri="{28A0092B-C50C-407E-A947-70E740481C1C}">
-                          <a14:useLocalDpi xmlns:a14="http://schemas.microsoft.com/office/drawing/2010/main" val="0"/>
-                        </a:ext>
-                      </a:extLst>
-                    </a:blip>
-                    <a:srcRect/>
-                    <a:stretch>
-                      <a:fillRect/>
-                    </a:stretch>
-                  </pic:blipFill>
-                  <pic:spPr bwMode="auto">
-                    <a:xfrm>
-                      <a:off x="0" y="0"/>
-                      <a:ext cx="3800475" cy="4800600"/>
-                    </a:xfrm>
-                    <a:prstGeom prst="rect">
-                      <a:avLst/>
-                    </a:prstGeom>
-                    <a:noFill/>
-                    <a:ln>
-                      <a:noFill/>
-                    </a:ln>
-                  </pic:spPr>
-                </pic:pic>
-              </a:graphicData>
-            </a:graphic>
-          </wp:inline>
-        </w:drawing>
-      </w:r>
-    </w:p>
-    <w:p>
-      <w:pPr>
-        <w:tabs>
-          <w:tab w:val="left" w:pos="1830"/>
-        </w:tabs>
-      </w:pPr>
-      <w:r>
-        <w:tab/>
-        <w:t xml:space="preserve">              </w:t>
-      </w:r>
-      <w:proofErr w:type="spellStart"/>
-      <w:r>
-        <w:t>Fig</w:t>
-      </w:r>
-      <w:proofErr w:type="spellEnd"/>
-      <w:r>
-        <w:t xml:space="preserve"> CL-4</w:t>
-      </w:r>
-    </w:p>
-    <w:p>
-      <w:r>
-        <w:t xml:space="preserve">Ahora se debe modificar la cantidad hasta igualar a la que aparece en el campo “Cantidad a comprar”. Ver </w:t>
-      </w:r>
-      <w:proofErr w:type="spellStart"/>
-      <w:r>
-        <w:t>Fig</w:t>
-      </w:r>
-      <w:proofErr w:type="spellEnd"/>
-      <w:r>
-        <w:t xml:space="preserve"> CL-5.</w:t>
-      </w:r>
-    </w:p>
-    <w:p>
-      <w:r>
-        <w:rPr>
-          <w:noProof/>
-          <w:lang w:eastAsia="es-ES"/>
-        </w:rPr>
-        <w:lastRenderedPageBreak/>
-        <w:drawing>
-          <wp:inline distT="0" distB="0" distL="0" distR="0">
-            <wp:extent cx="3790950" cy="4810125"/>
-            <wp:effectExtent l="0" t="0" r="0" b="0"/>
-            <wp:docPr id="9" name="Imagen 9" descr="C:\Users\Kebab\Desktop\manual cerrar lsita\fig cl-5.PNG"/>
-            <wp:cNvGraphicFramePr>
-              <a:graphicFrameLocks xmlns:a="http://schemas.openxmlformats.org/drawingml/2006/main" noChangeAspect="1"/>
-            </wp:cNvGraphicFramePr>
-            <a:graphic xmlns:a="http://schemas.openxmlformats.org/drawingml/2006/main">
-              <a:graphicData uri="http://schemas.openxmlformats.org/drawingml/2006/picture">
-                <pic:pic xmlns:pic="http://schemas.openxmlformats.org/drawingml/2006/picture">
-                  <pic:nvPicPr>
-                    <pic:cNvPr id="0" name="Picture 5" descr="C:\Users\Kebab\Desktop\manual cerrar lsita\fig cl-5.PNG"/>
-                    <pic:cNvPicPr>
-                      <a:picLocks noChangeAspect="1" noChangeArrowheads="1"/>
-                    </pic:cNvPicPr>
-                  </pic:nvPicPr>
-                  <pic:blipFill>
-                    <a:blip r:embed="rId9">
-                      <a:extLst>
-                        <a:ext uri="{28A0092B-C50C-407E-A947-70E740481C1C}">
-                          <a14:useLocalDpi xmlns:a14="http://schemas.microsoft.com/office/drawing/2010/main" val="0"/>
-                        </a:ext>
-                      </a:extLst>
-                    </a:blip>
-                    <a:srcRect/>
-                    <a:stretch>
-                      <a:fillRect/>
-                    </a:stretch>
-                  </pic:blipFill>
-                  <pic:spPr bwMode="auto">
-                    <a:xfrm>
-                      <a:off x="0" y="0"/>
-                      <a:ext cx="3790950" cy="4810125"/>
-                    </a:xfrm>
-                    <a:prstGeom prst="rect">
-                      <a:avLst/>
-                    </a:prstGeom>
-                    <a:noFill/>
-                    <a:ln>
-                      <a:noFill/>
-                    </a:ln>
-                  </pic:spPr>
-                </pic:pic>
-              </a:graphicData>
-            </a:graphic>
-          </wp:inline>
-        </w:drawing>
-      </w:r>
-      <w:r>
-        <w:t xml:space="preserve"> </w:t>
-      </w:r>
-    </w:p>
-    <w:p>
-      <w:pPr>
-        <w:tabs>
-          <w:tab w:val="left" w:pos="2145"/>
-        </w:tabs>
-      </w:pPr>
-      <w:r>
-        <w:tab/>
-      </w:r>
-      <w:proofErr w:type="spellStart"/>
-      <w:r>
-        <w:t>Fig</w:t>
-      </w:r>
-      <w:proofErr w:type="spellEnd"/>
-      <w:r>
-        <w:t xml:space="preserve"> CL-5</w:t>
-      </w:r>
-    </w:p>
-    <w:p>
-      <w:pPr>
-        <w:tabs>
-          <w:tab w:val="left" w:pos="2145"/>
-        </w:tabs>
-      </w:pPr>
-      <w:r>
-        <w:t xml:space="preserve">Una vez modificada la cantidad, se pulsa el botón “Aceptar”. Ver </w:t>
-      </w:r>
-      <w:proofErr w:type="spellStart"/>
-      <w:r>
-        <w:t>Fig</w:t>
-      </w:r>
-      <w:proofErr w:type="spellEnd"/>
-      <w:r>
-        <w:t xml:space="preserve"> CL-6.</w:t>
-      </w:r>
-    </w:p>
-    <w:p>
-      <w:pPr>
-        <w:tabs>
-          <w:tab w:val="left" w:pos="2145"/>
-        </w:tabs>
-      </w:pPr>
-      <w:r>
-        <w:rPr>
-          <w:noProof/>
-          <w:lang w:eastAsia="es-ES"/>
-        </w:rPr>
-        <w:lastRenderedPageBreak/>
-        <w:drawing>
-          <wp:inline distT="0" distB="0" distL="0" distR="0">
-            <wp:extent cx="3781425" cy="4819650"/>
-            <wp:effectExtent l="0" t="0" r="0" b="0"/>
-            <wp:docPr id="10" name="Imagen 10" descr="C:\Users\Kebab\Desktop\manual cerrar lsita\fig cl-6.PNG"/>
-            <wp:cNvGraphicFramePr>
-              <a:graphicFrameLocks xmlns:a="http://schemas.openxmlformats.org/drawingml/2006/main" noChangeAspect="1"/>
-            </wp:cNvGraphicFramePr>
-            <a:graphic xmlns:a="http://schemas.openxmlformats.org/drawingml/2006/main">
-              <a:graphicData uri="http://schemas.openxmlformats.org/drawingml/2006/picture">
-                <pic:pic xmlns:pic="http://schemas.openxmlformats.org/drawingml/2006/picture">
-                  <pic:nvPicPr>
-                    <pic:cNvPr id="0" name="Picture 6" descr="C:\Users\Kebab\Desktop\manual cerrar lsita\fig cl-6.PNG"/>
-                    <pic:cNvPicPr>
-                      <a:picLocks noChangeAspect="1" noChangeArrowheads="1"/>
-                    </pic:cNvPicPr>
-                  </pic:nvPicPr>
-                  <pic:blipFill>
-                    <a:blip r:embed="rId10">
-                      <a:extLst>
-                        <a:ext uri="{28A0092B-C50C-407E-A947-70E740481C1C}">
-                          <a14:useLocalDpi xmlns:a14="http://schemas.microsoft.com/office/drawing/2010/main" val="0"/>
-                        </a:ext>
-                      </a:extLst>
-                    </a:blip>
-                    <a:srcRect/>
-                    <a:stretch>
-                      <a:fillRect/>
-                    </a:stretch>
-                  </pic:blipFill>
-                  <pic:spPr bwMode="auto">
-                    <a:xfrm>
-                      <a:off x="0" y="0"/>
-                      <a:ext cx="3781425" cy="4819650"/>
-                    </a:xfrm>
-                    <a:prstGeom prst="rect">
-                      <a:avLst/>
-                    </a:prstGeom>
-                    <a:noFill/>
-                    <a:ln>
-                      <a:noFill/>
-                    </a:ln>
-                  </pic:spPr>
-                </pic:pic>
-              </a:graphicData>
-            </a:graphic>
-          </wp:inline>
-        </w:drawing>
-      </w:r>
-    </w:p>
-    <w:p>
-      <w:pPr>
-        <w:tabs>
-          <w:tab w:val="left" w:pos="2145"/>
-        </w:tabs>
-      </w:pPr>
-      <w:r>
-        <w:tab/>
-      </w:r>
-      <w:proofErr w:type="spellStart"/>
-      <w:r>
-        <w:t>Fig</w:t>
-      </w:r>
-      <w:proofErr w:type="spellEnd"/>
-      <w:r>
-        <w:t xml:space="preserve"> CL-6</w:t>
-      </w:r>
-    </w:p>
-    <w:p>
-      <w:r>
-        <w:t>Finalmente, se pulsa el botón “Guardar”. Entonces serás redirigido al listado de los ítems de la lista y se va a mostrar un mensa</w:t>
-      </w:r>
-      <w:bookmarkStart w:id="0" w:name="_GoBack"/>
+        <w:t xml:space="preserve"> al listado de las listas de compra.</w:t>
+      </w:r>
       <w:bookmarkEnd w:id="0"/>
-      <w:r>
-        <w:t xml:space="preserve">je indicando que la lista se acaba de cerrar. Ver </w:t>
-      </w:r>
-      <w:proofErr w:type="spellStart"/>
-      <w:r>
-        <w:t>Fig</w:t>
-      </w:r>
-      <w:proofErr w:type="spellEnd"/>
-      <w:r>
-        <w:t xml:space="preserve"> CL-7.</w:t>
-      </w:r>
-    </w:p>
-    <w:p>
-      <w:r>
-        <w:rPr>
-          <w:noProof/>
-          <w:lang w:eastAsia="es-ES"/>
-        </w:rPr>
-        <w:lastRenderedPageBreak/>
-        <w:drawing>
-          <wp:inline distT="0" distB="0" distL="0" distR="0">
-            <wp:extent cx="3790950" cy="4791075"/>
-            <wp:effectExtent l="0" t="0" r="0" b="0"/>
-            <wp:docPr id="11" name="Imagen 11" descr="C:\Users\Kebab\Desktop\manual cerrar lsita\fig cl-7.PNG"/>
-            <wp:cNvGraphicFramePr>
-              <a:graphicFrameLocks xmlns:a="http://schemas.openxmlformats.org/drawingml/2006/main" noChangeAspect="1"/>
-            </wp:cNvGraphicFramePr>
-            <a:graphic xmlns:a="http://schemas.openxmlformats.org/drawingml/2006/main">
-              <a:graphicData uri="http://schemas.openxmlformats.org/drawingml/2006/picture">
-                <pic:pic xmlns:pic="http://schemas.openxmlformats.org/drawingml/2006/picture">
-                  <pic:nvPicPr>
-                    <pic:cNvPr id="0" name="Picture 7" descr="C:\Users\Kebab\Desktop\manual cerrar lsita\fig cl-7.PNG"/>
-                    <pic:cNvPicPr>
-                      <a:picLocks noChangeAspect="1" noChangeArrowheads="1"/>
-                    </pic:cNvPicPr>
-                  </pic:nvPicPr>
-                  <pic:blipFill>
-                    <a:blip r:embed="rId11">
-                      <a:extLst>
-                        <a:ext uri="{28A0092B-C50C-407E-A947-70E740481C1C}">
-                          <a14:useLocalDpi xmlns:a14="http://schemas.microsoft.com/office/drawing/2010/main" val="0"/>
-                        </a:ext>
-                      </a:extLst>
-                    </a:blip>
-                    <a:srcRect/>
-                    <a:stretch>
-                      <a:fillRect/>
-                    </a:stretch>
-                  </pic:blipFill>
-                  <pic:spPr bwMode="auto">
-                    <a:xfrm>
-                      <a:off x="0" y="0"/>
-                      <a:ext cx="3790950" cy="4791075"/>
-                    </a:xfrm>
-                    <a:prstGeom prst="rect">
-                      <a:avLst/>
-                    </a:prstGeom>
-                    <a:noFill/>
-                    <a:ln>
-                      <a:noFill/>
-                    </a:ln>
-                  </pic:spPr>
-                </pic:pic>
-              </a:graphicData>
-            </a:graphic>
-          </wp:inline>
-        </w:drawing>
-      </w:r>
     </w:p>
     <w:p>
       <w:pPr>
@@ -721,17 +319,6 @@
           <w:tab w:val="left" w:pos="2040"/>
         </w:tabs>
       </w:pPr>
-      <w:r>
-        <w:tab/>
-      </w:r>
-      <w:proofErr w:type="spellStart"/>
-      <w:r>
-        <w:t>Fig</w:t>
-      </w:r>
-      <w:proofErr w:type="spellEnd"/>
-      <w:r>
-        <w:t xml:space="preserve"> CL-7</w:t>
-      </w:r>
     </w:p>
     <w:sectPr>
       <w:pgSz w:w="11906" w:h="16838"/>

</xml_diff>